<commit_message>
text preprocessing for shallow learning experiments. Need to add data screening script and streamline the learning script.
</commit_message>
<xml_diff>
--- a/Draft/embedding_paper.docx
+++ b/Draft/embedding_paper.docx
@@ -1,6 +1,6 @@
 
 <file path=word/document.xml><?xml version="1.0" encoding="utf-8"?>
-<w:document xmlns:wpc="http://schemas.microsoft.com/office/word/2010/wordprocessingCanvas" xmlns:cx="http://schemas.microsoft.com/office/drawing/2014/chartex" xmlns:cx1="http://schemas.microsoft.com/office/drawing/2015/9/8/chartex" xmlns:cx2="http://schemas.microsoft.com/office/drawing/2015/10/21/chartex" xmlns:cx3="http://schemas.microsoft.com/office/drawing/2016/5/9/chartex" xmlns:cx4="http://schemas.microsoft.com/office/drawing/2016/5/10/chartex" xmlns:cx5="http://schemas.microsoft.com/office/drawing/2016/5/11/chartex" xmlns:cx6="http://schemas.microsoft.com/office/drawing/2016/5/12/chartex" xmlns:cx7="http://schemas.microsoft.com/office/drawing/2016/5/13/chartex" xmlns:cx8="http://schemas.microsoft.com/office/drawing/2016/5/14/chartex" xmlns:mc="http://schemas.openxmlformats.org/markup-compatibility/2006" xmlns:aink="http://schemas.microsoft.com/office/drawing/2016/ink" xmlns:am3d="http://schemas.microsoft.com/office/drawing/2017/model3d" xmlns:o="urn:schemas-microsoft-com:office:office" xmlns:r="http://schemas.openxmlformats.org/officeDocument/2006/relationships" xmlns:m="http://schemas.openxmlformats.org/officeDocument/2006/math" xmlns:v="urn:schemas-microsoft-com:vml" xmlns:wp14="http://schemas.microsoft.com/office/word/2010/wordprocessingDrawing" xmlns:wp="http://schemas.openxmlformats.org/drawingml/2006/wordprocessingDrawing" xmlns:w10="urn:schemas-microsoft-com:office:word" xmlns:w="http://schemas.openxmlformats.org/wordprocessingml/2006/main" xmlns:w14="http://schemas.microsoft.com/office/word/2010/wordml" xmlns:w15="http://schemas.microsoft.com/office/word/2012/wordml" xmlns:w16cid="http://schemas.microsoft.com/office/word/2016/wordml/cid" xmlns:w16se="http://schemas.microsoft.com/office/word/2015/wordml/symex" xmlns:wpg="http://schemas.microsoft.com/office/word/2010/wordprocessingGroup" xmlns:wpi="http://schemas.microsoft.com/office/word/2010/wordprocessingInk" xmlns:wne="http://schemas.microsoft.com/office/word/2006/wordml" xmlns:wps="http://schemas.microsoft.com/office/word/2010/wordprocessingShape" mc:Ignorable="w14 w15 w16se w16cid wp14">
+<w:document xmlns:wpc="http://schemas.microsoft.com/office/word/2010/wordprocessingCanvas" xmlns:cx="http://schemas.microsoft.com/office/drawing/2014/chartex" xmlns:cx1="http://schemas.microsoft.com/office/drawing/2015/9/8/chartex" xmlns:cx2="http://schemas.microsoft.com/office/drawing/2015/10/21/chartex" xmlns:cx3="http://schemas.microsoft.com/office/drawing/2016/5/9/chartex" xmlns:cx4="http://schemas.microsoft.com/office/drawing/2016/5/10/chartex" xmlns:cx5="http://schemas.microsoft.com/office/drawing/2016/5/11/chartex" xmlns:cx6="http://schemas.microsoft.com/office/drawing/2016/5/12/chartex" xmlns:cx7="http://schemas.microsoft.com/office/drawing/2016/5/13/chartex" xmlns:cx8="http://schemas.microsoft.com/office/drawing/2016/5/14/chartex" xmlns:mc="http://schemas.openxmlformats.org/markup-compatibility/2006" xmlns:aink="http://schemas.microsoft.com/office/drawing/2016/ink" xmlns:am3d="http://schemas.microsoft.com/office/drawing/2017/model3d" xmlns:o="urn:schemas-microsoft-com:office:office" xmlns:r="http://schemas.openxmlformats.org/officeDocument/2006/relationships" xmlns:m="http://schemas.openxmlformats.org/officeDocument/2006/math" xmlns:v="urn:schemas-microsoft-com:vml" xmlns:wp14="http://schemas.microsoft.com/office/word/2010/wordprocessingDrawing" xmlns:wp="http://schemas.openxmlformats.org/drawingml/2006/wordprocessingDrawing" xmlns:w10="urn:schemas-microsoft-com:office:word" xmlns:w="http://schemas.openxmlformats.org/wordprocessingml/2006/main" xmlns:w14="http://schemas.microsoft.com/office/word/2010/wordml" xmlns:w15="http://schemas.microsoft.com/office/word/2012/wordml" xmlns:w16cex="http://schemas.microsoft.com/office/word/2018/wordml/cex" xmlns:w16cid="http://schemas.microsoft.com/office/word/2016/wordml/cid" xmlns:w16="http://schemas.microsoft.com/office/word/2018/wordml" xmlns:w16sdtdh="http://schemas.microsoft.com/office/word/2020/wordml/sdtdatahash" xmlns:w16se="http://schemas.microsoft.com/office/word/2015/wordml/symex" xmlns:wpg="http://schemas.microsoft.com/office/word/2010/wordprocessingGroup" xmlns:wpi="http://schemas.microsoft.com/office/word/2010/wordprocessingInk" xmlns:wne="http://schemas.microsoft.com/office/word/2006/wordml" xmlns:wps="http://schemas.microsoft.com/office/word/2010/wordprocessingShape" mc:Ignorable="w14 w15 w16se w16cid w16 w16cex w16sdtdh wp14">
   <w:body>
     <w:p>
       <w:pPr>
@@ -124,8 +124,6 @@
           <w:lang w:val="tr-TR"/>
         </w:rPr>
       </w:pPr>
-      <w:bookmarkStart w:id="2" w:name="_GoBack"/>
-      <w:bookmarkEnd w:id="2"/>
     </w:p>
     <w:sectPr>
       <w:pgSz w:w="12240" w:h="15840"/>
@@ -138,7 +136,7 @@
 </file>
 
 <file path=word/comments.xml><?xml version="1.0" encoding="utf-8"?>
-<w:comments xmlns:wpc="http://schemas.microsoft.com/office/word/2010/wordprocessingCanvas" xmlns:cx="http://schemas.microsoft.com/office/drawing/2014/chartex" xmlns:cx1="http://schemas.microsoft.com/office/drawing/2015/9/8/chartex" xmlns:cx2="http://schemas.microsoft.com/office/drawing/2015/10/21/chartex" xmlns:cx3="http://schemas.microsoft.com/office/drawing/2016/5/9/chartex" xmlns:cx4="http://schemas.microsoft.com/office/drawing/2016/5/10/chartex" xmlns:cx5="http://schemas.microsoft.com/office/drawing/2016/5/11/chartex" xmlns:cx6="http://schemas.microsoft.com/office/drawing/2016/5/12/chartex" xmlns:cx7="http://schemas.microsoft.com/office/drawing/2016/5/13/chartex" xmlns:cx8="http://schemas.microsoft.com/office/drawing/2016/5/14/chartex" xmlns:mc="http://schemas.openxmlformats.org/markup-compatibility/2006" xmlns:aink="http://schemas.microsoft.com/office/drawing/2016/ink" xmlns:am3d="http://schemas.microsoft.com/office/drawing/2017/model3d" xmlns:o="urn:schemas-microsoft-com:office:office" xmlns:r="http://schemas.openxmlformats.org/officeDocument/2006/relationships" xmlns:m="http://schemas.openxmlformats.org/officeDocument/2006/math" xmlns:v="urn:schemas-microsoft-com:vml" xmlns:wp14="http://schemas.microsoft.com/office/word/2010/wordprocessingDrawing" xmlns:wp="http://schemas.openxmlformats.org/drawingml/2006/wordprocessingDrawing" xmlns:w10="urn:schemas-microsoft-com:office:word" xmlns:w="http://schemas.openxmlformats.org/wordprocessingml/2006/main" xmlns:w14="http://schemas.microsoft.com/office/word/2010/wordml" xmlns:w15="http://schemas.microsoft.com/office/word/2012/wordml" xmlns:w16cid="http://schemas.microsoft.com/office/word/2016/wordml/cid" xmlns:w16se="http://schemas.microsoft.com/office/word/2015/wordml/symex" xmlns:wpg="http://schemas.microsoft.com/office/word/2010/wordprocessingGroup" xmlns:wpi="http://schemas.microsoft.com/office/word/2010/wordprocessingInk" xmlns:wne="http://schemas.microsoft.com/office/word/2006/wordml" xmlns:wps="http://schemas.microsoft.com/office/word/2010/wordprocessingShape" mc:Ignorable="w14 w15 w16se w16cid wp14">
+<w:comments xmlns:wpc="http://schemas.microsoft.com/office/word/2010/wordprocessingCanvas" xmlns:cx="http://schemas.microsoft.com/office/drawing/2014/chartex" xmlns:cx1="http://schemas.microsoft.com/office/drawing/2015/9/8/chartex" xmlns:cx2="http://schemas.microsoft.com/office/drawing/2015/10/21/chartex" xmlns:cx3="http://schemas.microsoft.com/office/drawing/2016/5/9/chartex" xmlns:cx4="http://schemas.microsoft.com/office/drawing/2016/5/10/chartex" xmlns:cx5="http://schemas.microsoft.com/office/drawing/2016/5/11/chartex" xmlns:cx6="http://schemas.microsoft.com/office/drawing/2016/5/12/chartex" xmlns:cx7="http://schemas.microsoft.com/office/drawing/2016/5/13/chartex" xmlns:cx8="http://schemas.microsoft.com/office/drawing/2016/5/14/chartex" xmlns:mc="http://schemas.openxmlformats.org/markup-compatibility/2006" xmlns:aink="http://schemas.microsoft.com/office/drawing/2016/ink" xmlns:am3d="http://schemas.microsoft.com/office/drawing/2017/model3d" xmlns:o="urn:schemas-microsoft-com:office:office" xmlns:r="http://schemas.openxmlformats.org/officeDocument/2006/relationships" xmlns:m="http://schemas.openxmlformats.org/officeDocument/2006/math" xmlns:v="urn:schemas-microsoft-com:vml" xmlns:wp14="http://schemas.microsoft.com/office/word/2010/wordprocessingDrawing" xmlns:wp="http://schemas.openxmlformats.org/drawingml/2006/wordprocessingDrawing" xmlns:w10="urn:schemas-microsoft-com:office:word" xmlns:w="http://schemas.openxmlformats.org/wordprocessingml/2006/main" xmlns:w14="http://schemas.microsoft.com/office/word/2010/wordml" xmlns:w15="http://schemas.microsoft.com/office/word/2012/wordml" xmlns:w16cex="http://schemas.microsoft.com/office/word/2018/wordml/cex" xmlns:w16cid="http://schemas.microsoft.com/office/word/2016/wordml/cid" xmlns:w16="http://schemas.microsoft.com/office/word/2018/wordml" xmlns:w16sdtdh="http://schemas.microsoft.com/office/word/2020/wordml/sdtdatahash" xmlns:w16se="http://schemas.microsoft.com/office/word/2015/wordml/symex" xmlns:wpg="http://schemas.microsoft.com/office/word/2010/wordprocessingGroup" xmlns:wpi="http://schemas.microsoft.com/office/word/2010/wordprocessingInk" xmlns:wne="http://schemas.microsoft.com/office/word/2006/wordml" xmlns:wps="http://schemas.microsoft.com/office/word/2010/wordprocessingShape" mc:Ignorable="w14 w15 w16se w16cid w16 w16cex w16sdtdh wp14">
   <w:comment w:id="0" w:author="Özdemir, Sina" w:date="2022-05-02T17:41:00Z" w:initials="ÖS">
     <w:p>
       <w:pPr>
@@ -175,21 +173,28 @@
 </file>
 
 <file path=word/commentsExtended.xml><?xml version="1.0" encoding="utf-8"?>
-<w15:commentsEx xmlns:wpc="http://schemas.microsoft.com/office/word/2010/wordprocessingCanvas" xmlns:cx="http://schemas.microsoft.com/office/drawing/2014/chartex" xmlns:cx1="http://schemas.microsoft.com/office/drawing/2015/9/8/chartex" xmlns:cx2="http://schemas.microsoft.com/office/drawing/2015/10/21/chartex" xmlns:cx3="http://schemas.microsoft.com/office/drawing/2016/5/9/chartex" xmlns:cx4="http://schemas.microsoft.com/office/drawing/2016/5/10/chartex" xmlns:cx5="http://schemas.microsoft.com/office/drawing/2016/5/11/chartex" xmlns:cx6="http://schemas.microsoft.com/office/drawing/2016/5/12/chartex" xmlns:cx7="http://schemas.microsoft.com/office/drawing/2016/5/13/chartex" xmlns:cx8="http://schemas.microsoft.com/office/drawing/2016/5/14/chartex" xmlns:mc="http://schemas.openxmlformats.org/markup-compatibility/2006" xmlns:aink="http://schemas.microsoft.com/office/drawing/2016/ink" xmlns:am3d="http://schemas.microsoft.com/office/drawing/2017/model3d" xmlns:o="urn:schemas-microsoft-com:office:office" xmlns:r="http://schemas.openxmlformats.org/officeDocument/2006/relationships" xmlns:m="http://schemas.openxmlformats.org/officeDocument/2006/math" xmlns:v="urn:schemas-microsoft-com:vml" xmlns:wp14="http://schemas.microsoft.com/office/word/2010/wordprocessingDrawing" xmlns:wp="http://schemas.openxmlformats.org/drawingml/2006/wordprocessingDrawing" xmlns:w10="urn:schemas-microsoft-com:office:word" xmlns:w="http://schemas.openxmlformats.org/wordprocessingml/2006/main" xmlns:w14="http://schemas.microsoft.com/office/word/2010/wordml" xmlns:w15="http://schemas.microsoft.com/office/word/2012/wordml" xmlns:w16cid="http://schemas.microsoft.com/office/word/2016/wordml/cid" xmlns:w16se="http://schemas.microsoft.com/office/word/2015/wordml/symex" xmlns:wpg="http://schemas.microsoft.com/office/word/2010/wordprocessingGroup" xmlns:wpi="http://schemas.microsoft.com/office/word/2010/wordprocessingInk" xmlns:wne="http://schemas.microsoft.com/office/word/2006/wordml" xmlns:wps="http://schemas.microsoft.com/office/word/2010/wordprocessingShape" mc:Ignorable="w14 w15 w16se w16cid wp14">
+<w15:commentsEx xmlns:wpc="http://schemas.microsoft.com/office/word/2010/wordprocessingCanvas" xmlns:cx="http://schemas.microsoft.com/office/drawing/2014/chartex" xmlns:cx1="http://schemas.microsoft.com/office/drawing/2015/9/8/chartex" xmlns:cx2="http://schemas.microsoft.com/office/drawing/2015/10/21/chartex" xmlns:cx3="http://schemas.microsoft.com/office/drawing/2016/5/9/chartex" xmlns:cx4="http://schemas.microsoft.com/office/drawing/2016/5/10/chartex" xmlns:cx5="http://schemas.microsoft.com/office/drawing/2016/5/11/chartex" xmlns:cx6="http://schemas.microsoft.com/office/drawing/2016/5/12/chartex" xmlns:cx7="http://schemas.microsoft.com/office/drawing/2016/5/13/chartex" xmlns:cx8="http://schemas.microsoft.com/office/drawing/2016/5/14/chartex" xmlns:mc="http://schemas.openxmlformats.org/markup-compatibility/2006" xmlns:aink="http://schemas.microsoft.com/office/drawing/2016/ink" xmlns:am3d="http://schemas.microsoft.com/office/drawing/2017/model3d" xmlns:o="urn:schemas-microsoft-com:office:office" xmlns:r="http://schemas.openxmlformats.org/officeDocument/2006/relationships" xmlns:m="http://schemas.openxmlformats.org/officeDocument/2006/math" xmlns:v="urn:schemas-microsoft-com:vml" xmlns:wp14="http://schemas.microsoft.com/office/word/2010/wordprocessingDrawing" xmlns:wp="http://schemas.openxmlformats.org/drawingml/2006/wordprocessingDrawing" xmlns:w10="urn:schemas-microsoft-com:office:word" xmlns:w="http://schemas.openxmlformats.org/wordprocessingml/2006/main" xmlns:w14="http://schemas.microsoft.com/office/word/2010/wordml" xmlns:w15="http://schemas.microsoft.com/office/word/2012/wordml" xmlns:w16cex="http://schemas.microsoft.com/office/word/2018/wordml/cex" xmlns:w16cid="http://schemas.microsoft.com/office/word/2016/wordml/cid" xmlns:w16="http://schemas.microsoft.com/office/word/2018/wordml" xmlns:w16sdtdh="http://schemas.microsoft.com/office/word/2020/wordml/sdtdatahash" xmlns:w16se="http://schemas.microsoft.com/office/word/2015/wordml/symex" xmlns:wpg="http://schemas.microsoft.com/office/word/2010/wordprocessingGroup" xmlns:wpi="http://schemas.microsoft.com/office/word/2010/wordprocessingInk" xmlns:wne="http://schemas.microsoft.com/office/word/2006/wordml" xmlns:wps="http://schemas.microsoft.com/office/word/2010/wordprocessingShape" mc:Ignorable="w14 w15 w16se w16cid w16 w16cex w16sdtdh wp14">
   <w15:commentEx w15:paraId="0B596488" w15:done="0"/>
   <w15:commentEx w15:paraId="7F726A87" w15:done="0"/>
 </w15:commentsEx>
 </file>
 
+<file path=word/commentsExtensible.xml><?xml version="1.0" encoding="utf-8"?>
+<w16cex:commentsExtensible xmlns:wpc="http://schemas.microsoft.com/office/word/2010/wordprocessingCanvas" xmlns:cx="http://schemas.microsoft.com/office/drawing/2014/chartex" xmlns:cx1="http://schemas.microsoft.com/office/drawing/2015/9/8/chartex" xmlns:cx2="http://schemas.microsoft.com/office/drawing/2015/10/21/chartex" xmlns:cx3="http://schemas.microsoft.com/office/drawing/2016/5/9/chartex" xmlns:cx4="http://schemas.microsoft.com/office/drawing/2016/5/10/chartex" xmlns:cx5="http://schemas.microsoft.com/office/drawing/2016/5/11/chartex" xmlns:cx6="http://schemas.microsoft.com/office/drawing/2016/5/12/chartex" xmlns:cx7="http://schemas.microsoft.com/office/drawing/2016/5/13/chartex" xmlns:cx8="http://schemas.microsoft.com/office/drawing/2016/5/14/chartex" xmlns:mc="http://schemas.openxmlformats.org/markup-compatibility/2006" xmlns:aink="http://schemas.microsoft.com/office/drawing/2016/ink" xmlns:am3d="http://schemas.microsoft.com/office/drawing/2017/model3d" xmlns:o="urn:schemas-microsoft-com:office:office" xmlns:r="http://schemas.openxmlformats.org/officeDocument/2006/relationships" xmlns:m="http://schemas.openxmlformats.org/officeDocument/2006/math" xmlns:v="urn:schemas-microsoft-com:vml" xmlns:wp14="http://schemas.microsoft.com/office/word/2010/wordprocessingDrawing" xmlns:wp="http://schemas.openxmlformats.org/drawingml/2006/wordprocessingDrawing" xmlns:w10="urn:schemas-microsoft-com:office:word" xmlns:w="http://schemas.openxmlformats.org/wordprocessingml/2006/main" xmlns:w14="http://schemas.microsoft.com/office/word/2010/wordml" xmlns:w15="http://schemas.microsoft.com/office/word/2012/wordml" xmlns:w16cex="http://schemas.microsoft.com/office/word/2018/wordml/cex" xmlns:w16cid="http://schemas.microsoft.com/office/word/2016/wordml/cid" xmlns:w16="http://schemas.microsoft.com/office/word/2018/wordml" xmlns:w16sdtdh="http://schemas.microsoft.com/office/word/2020/wordml/sdtdatahash" xmlns:w16se="http://schemas.microsoft.com/office/word/2015/wordml/symex" xmlns:wpg="http://schemas.microsoft.com/office/word/2010/wordprocessingGroup" xmlns:wpi="http://schemas.microsoft.com/office/word/2010/wordprocessingInk" xmlns:wne="http://schemas.microsoft.com/office/word/2006/wordml" xmlns:wps="http://schemas.microsoft.com/office/word/2010/wordprocessingShape" mc:Ignorable="w14 w15 w16se w16cid w16 w16cex w16sdtdh wp14">
+  <w16cex:commentExtensible w16cex:durableId="261A9655" w16cex:dateUtc="2022-05-02T15:41:00Z"/>
+  <w16cex:commentExtensible w16cex:durableId="261A967A" w16cex:dateUtc="2022-05-02T15:42:00Z"/>
+</w16cex:commentsExtensible>
+</file>
+
 <file path=word/commentsIds.xml><?xml version="1.0" encoding="utf-8"?>
-<w16cid:commentsIds xmlns:wpc="http://schemas.microsoft.com/office/word/2010/wordprocessingCanvas" xmlns:cx="http://schemas.microsoft.com/office/drawing/2014/chartex" xmlns:cx1="http://schemas.microsoft.com/office/drawing/2015/9/8/chartex" xmlns:cx2="http://schemas.microsoft.com/office/drawing/2015/10/21/chartex" xmlns:cx3="http://schemas.microsoft.com/office/drawing/2016/5/9/chartex" xmlns:cx4="http://schemas.microsoft.com/office/drawing/2016/5/10/chartex" xmlns:cx5="http://schemas.microsoft.com/office/drawing/2016/5/11/chartex" xmlns:cx6="http://schemas.microsoft.com/office/drawing/2016/5/12/chartex" xmlns:cx7="http://schemas.microsoft.com/office/drawing/2016/5/13/chartex" xmlns:cx8="http://schemas.microsoft.com/office/drawing/2016/5/14/chartex" xmlns:mc="http://schemas.openxmlformats.org/markup-compatibility/2006" xmlns:aink="http://schemas.microsoft.com/office/drawing/2016/ink" xmlns:am3d="http://schemas.microsoft.com/office/drawing/2017/model3d" xmlns:o="urn:schemas-microsoft-com:office:office" xmlns:r="http://schemas.openxmlformats.org/officeDocument/2006/relationships" xmlns:m="http://schemas.openxmlformats.org/officeDocument/2006/math" xmlns:v="urn:schemas-microsoft-com:vml" xmlns:wp14="http://schemas.microsoft.com/office/word/2010/wordprocessingDrawing" xmlns:wp="http://schemas.openxmlformats.org/drawingml/2006/wordprocessingDrawing" xmlns:w10="urn:schemas-microsoft-com:office:word" xmlns:w="http://schemas.openxmlformats.org/wordprocessingml/2006/main" xmlns:w14="http://schemas.microsoft.com/office/word/2010/wordml" xmlns:w15="http://schemas.microsoft.com/office/word/2012/wordml" xmlns:w16cid="http://schemas.microsoft.com/office/word/2016/wordml/cid" xmlns:w16se="http://schemas.microsoft.com/office/word/2015/wordml/symex" xmlns:wpg="http://schemas.microsoft.com/office/word/2010/wordprocessingGroup" xmlns:wpi="http://schemas.microsoft.com/office/word/2010/wordprocessingInk" xmlns:wne="http://schemas.microsoft.com/office/word/2006/wordml" xmlns:wps="http://schemas.microsoft.com/office/word/2010/wordprocessingShape" mc:Ignorable="w14 w15 w16se w16cid wp14">
+<w16cid:commentsIds xmlns:wpc="http://schemas.microsoft.com/office/word/2010/wordprocessingCanvas" xmlns:cx="http://schemas.microsoft.com/office/drawing/2014/chartex" xmlns:cx1="http://schemas.microsoft.com/office/drawing/2015/9/8/chartex" xmlns:cx2="http://schemas.microsoft.com/office/drawing/2015/10/21/chartex" xmlns:cx3="http://schemas.microsoft.com/office/drawing/2016/5/9/chartex" xmlns:cx4="http://schemas.microsoft.com/office/drawing/2016/5/10/chartex" xmlns:cx5="http://schemas.microsoft.com/office/drawing/2016/5/11/chartex" xmlns:cx6="http://schemas.microsoft.com/office/drawing/2016/5/12/chartex" xmlns:cx7="http://schemas.microsoft.com/office/drawing/2016/5/13/chartex" xmlns:cx8="http://schemas.microsoft.com/office/drawing/2016/5/14/chartex" xmlns:mc="http://schemas.openxmlformats.org/markup-compatibility/2006" xmlns:aink="http://schemas.microsoft.com/office/drawing/2016/ink" xmlns:am3d="http://schemas.microsoft.com/office/drawing/2017/model3d" xmlns:o="urn:schemas-microsoft-com:office:office" xmlns:r="http://schemas.openxmlformats.org/officeDocument/2006/relationships" xmlns:m="http://schemas.openxmlformats.org/officeDocument/2006/math" xmlns:v="urn:schemas-microsoft-com:vml" xmlns:wp14="http://schemas.microsoft.com/office/word/2010/wordprocessingDrawing" xmlns:wp="http://schemas.openxmlformats.org/drawingml/2006/wordprocessingDrawing" xmlns:w10="urn:schemas-microsoft-com:office:word" xmlns:w="http://schemas.openxmlformats.org/wordprocessingml/2006/main" xmlns:w14="http://schemas.microsoft.com/office/word/2010/wordml" xmlns:w15="http://schemas.microsoft.com/office/word/2012/wordml" xmlns:w16cex="http://schemas.microsoft.com/office/word/2018/wordml/cex" xmlns:w16cid="http://schemas.microsoft.com/office/word/2016/wordml/cid" xmlns:w16="http://schemas.microsoft.com/office/word/2018/wordml" xmlns:w16sdtdh="http://schemas.microsoft.com/office/word/2020/wordml/sdtdatahash" xmlns:w16se="http://schemas.microsoft.com/office/word/2015/wordml/symex" xmlns:wpg="http://schemas.microsoft.com/office/word/2010/wordprocessingGroup" xmlns:wpi="http://schemas.microsoft.com/office/word/2010/wordprocessingInk" xmlns:wne="http://schemas.microsoft.com/office/word/2006/wordml" xmlns:wps="http://schemas.microsoft.com/office/word/2010/wordprocessingShape" mc:Ignorable="w14 w15 w16se w16cid w16 w16cex w16sdtdh wp14">
   <w16cid:commentId w16cid:paraId="0B596488" w16cid:durableId="261A9655"/>
   <w16cid:commentId w16cid:paraId="7F726A87" w16cid:durableId="261A967A"/>
 </w16cid:commentsIds>
 </file>
 
 <file path=word/people.xml><?xml version="1.0" encoding="utf-8"?>
-<w15:people xmlns:wpc="http://schemas.microsoft.com/office/word/2010/wordprocessingCanvas" xmlns:cx="http://schemas.microsoft.com/office/drawing/2014/chartex" xmlns:cx1="http://schemas.microsoft.com/office/drawing/2015/9/8/chartex" xmlns:cx2="http://schemas.microsoft.com/office/drawing/2015/10/21/chartex" xmlns:cx3="http://schemas.microsoft.com/office/drawing/2016/5/9/chartex" xmlns:cx4="http://schemas.microsoft.com/office/drawing/2016/5/10/chartex" xmlns:cx5="http://schemas.microsoft.com/office/drawing/2016/5/11/chartex" xmlns:cx6="http://schemas.microsoft.com/office/drawing/2016/5/12/chartex" xmlns:cx7="http://schemas.microsoft.com/office/drawing/2016/5/13/chartex" xmlns:cx8="http://schemas.microsoft.com/office/drawing/2016/5/14/chartex" xmlns:mc="http://schemas.openxmlformats.org/markup-compatibility/2006" xmlns:aink="http://schemas.microsoft.com/office/drawing/2016/ink" xmlns:am3d="http://schemas.microsoft.com/office/drawing/2017/model3d" xmlns:o="urn:schemas-microsoft-com:office:office" xmlns:r="http://schemas.openxmlformats.org/officeDocument/2006/relationships" xmlns:m="http://schemas.openxmlformats.org/officeDocument/2006/math" xmlns:v="urn:schemas-microsoft-com:vml" xmlns:wp14="http://schemas.microsoft.com/office/word/2010/wordprocessingDrawing" xmlns:wp="http://schemas.openxmlformats.org/drawingml/2006/wordprocessingDrawing" xmlns:w10="urn:schemas-microsoft-com:office:word" xmlns:w="http://schemas.openxmlformats.org/wordprocessingml/2006/main" xmlns:w14="http://schemas.microsoft.com/office/word/2010/wordml" xmlns:w15="http://schemas.microsoft.com/office/word/2012/wordml" xmlns:w16cid="http://schemas.microsoft.com/office/word/2016/wordml/cid" xmlns:w16se="http://schemas.microsoft.com/office/word/2015/wordml/symex" xmlns:wpg="http://schemas.microsoft.com/office/word/2010/wordprocessingGroup" xmlns:wpi="http://schemas.microsoft.com/office/word/2010/wordprocessingInk" xmlns:wne="http://schemas.microsoft.com/office/word/2006/wordml" xmlns:wps="http://schemas.microsoft.com/office/word/2010/wordprocessingShape" mc:Ignorable="w14 w15 w16se w16cid wp14">
+<w15:people xmlns:wpc="http://schemas.microsoft.com/office/word/2010/wordprocessingCanvas" xmlns:cx="http://schemas.microsoft.com/office/drawing/2014/chartex" xmlns:cx1="http://schemas.microsoft.com/office/drawing/2015/9/8/chartex" xmlns:cx2="http://schemas.microsoft.com/office/drawing/2015/10/21/chartex" xmlns:cx3="http://schemas.microsoft.com/office/drawing/2016/5/9/chartex" xmlns:cx4="http://schemas.microsoft.com/office/drawing/2016/5/10/chartex" xmlns:cx5="http://schemas.microsoft.com/office/drawing/2016/5/11/chartex" xmlns:cx6="http://schemas.microsoft.com/office/drawing/2016/5/12/chartex" xmlns:cx7="http://schemas.microsoft.com/office/drawing/2016/5/13/chartex" xmlns:cx8="http://schemas.microsoft.com/office/drawing/2016/5/14/chartex" xmlns:mc="http://schemas.openxmlformats.org/markup-compatibility/2006" xmlns:aink="http://schemas.microsoft.com/office/drawing/2016/ink" xmlns:am3d="http://schemas.microsoft.com/office/drawing/2017/model3d" xmlns:o="urn:schemas-microsoft-com:office:office" xmlns:r="http://schemas.openxmlformats.org/officeDocument/2006/relationships" xmlns:m="http://schemas.openxmlformats.org/officeDocument/2006/math" xmlns:v="urn:schemas-microsoft-com:vml" xmlns:wp14="http://schemas.microsoft.com/office/word/2010/wordprocessingDrawing" xmlns:wp="http://schemas.openxmlformats.org/drawingml/2006/wordprocessingDrawing" xmlns:w10="urn:schemas-microsoft-com:office:word" xmlns:w="http://schemas.openxmlformats.org/wordprocessingml/2006/main" xmlns:w14="http://schemas.microsoft.com/office/word/2010/wordml" xmlns:w15="http://schemas.microsoft.com/office/word/2012/wordml" xmlns:w16cex="http://schemas.microsoft.com/office/word/2018/wordml/cex" xmlns:w16cid="http://schemas.microsoft.com/office/word/2016/wordml/cid" xmlns:w16="http://schemas.microsoft.com/office/word/2018/wordml" xmlns:w16sdtdh="http://schemas.microsoft.com/office/word/2020/wordml/sdtdatahash" xmlns:w16se="http://schemas.microsoft.com/office/word/2015/wordml/symex" xmlns:wpg="http://schemas.microsoft.com/office/word/2010/wordprocessingGroup" xmlns:wpi="http://schemas.microsoft.com/office/word/2010/wordprocessingInk" xmlns:wne="http://schemas.microsoft.com/office/word/2006/wordml" xmlns:wps="http://schemas.microsoft.com/office/word/2010/wordprocessingShape" mc:Ignorable="w14 w15 w16se w16cid w16 w16cex w16sdtdh wp14">
   <w15:person w15:author="Özdemir, Sina">
     <w15:presenceInfo w15:providerId="AD" w15:userId="S-1-5-21-1499261727-55176102-3529509929-1015917"/>
   </w15:person>
@@ -197,7 +202,7 @@
 </file>
 
 <file path=word/styles.xml><?xml version="1.0" encoding="utf-8"?>
-<w:styles xmlns:mc="http://schemas.openxmlformats.org/markup-compatibility/2006" xmlns:r="http://schemas.openxmlformats.org/officeDocument/2006/relationships" xmlns:w="http://schemas.openxmlformats.org/wordprocessingml/2006/main" xmlns:w14="http://schemas.microsoft.com/office/word/2010/wordml" xmlns:w15="http://schemas.microsoft.com/office/word/2012/wordml" xmlns:w16cid="http://schemas.microsoft.com/office/word/2016/wordml/cid" xmlns:w16se="http://schemas.microsoft.com/office/word/2015/wordml/symex" mc:Ignorable="w14 w15 w16se w16cid">
+<w:styles xmlns:mc="http://schemas.openxmlformats.org/markup-compatibility/2006" xmlns:r="http://schemas.openxmlformats.org/officeDocument/2006/relationships" xmlns:w="http://schemas.openxmlformats.org/wordprocessingml/2006/main" xmlns:w14="http://schemas.microsoft.com/office/word/2010/wordml" xmlns:w15="http://schemas.microsoft.com/office/word/2012/wordml" xmlns:w16cex="http://schemas.microsoft.com/office/word/2018/wordml/cex" xmlns:w16cid="http://schemas.microsoft.com/office/word/2016/wordml/cid" xmlns:w16="http://schemas.microsoft.com/office/word/2018/wordml" xmlns:w16sdtdh="http://schemas.microsoft.com/office/word/2020/wordml/sdtdatahash" xmlns:w16se="http://schemas.microsoft.com/office/word/2015/wordml/symex" mc:Ignorable="w14 w15 w16se w16cid w16 w16cex w16sdtdh">
   <w:docDefaults>
     <w:rPrDefault>
       <w:rPr>
@@ -213,7 +218,7 @@
       </w:pPr>
     </w:pPrDefault>
   </w:docDefaults>
-  <w:latentStyles w:defLockedState="0" w:defUIPriority="99" w:defSemiHidden="0" w:defUnhideWhenUsed="0" w:defQFormat="0" w:count="375">
+  <w:latentStyles w:defLockedState="0" w:defUIPriority="99" w:defSemiHidden="0" w:defUnhideWhenUsed="0" w:defQFormat="0" w:count="376">
     <w:lsdException w:name="Normal" w:uiPriority="0" w:qFormat="1"/>
     <w:lsdException w:name="heading 1" w:uiPriority="9" w:qFormat="1"/>
     <w:lsdException w:name="heading 2" w:semiHidden="1" w:uiPriority="9" w:unhideWhenUsed="1" w:qFormat="1"/>
@@ -319,7 +324,6 @@
     <w:lsdException w:name="HTML Sample" w:semiHidden="1" w:unhideWhenUsed="1"/>
     <w:lsdException w:name="HTML Typewriter" w:semiHidden="1" w:unhideWhenUsed="1"/>
     <w:lsdException w:name="HTML Variable" w:semiHidden="1" w:unhideWhenUsed="1"/>
-    <w:lsdException w:name="Normal Table" w:semiHidden="1" w:unhideWhenUsed="1"/>
     <w:lsdException w:name="annotation subject" w:semiHidden="1" w:unhideWhenUsed="1"/>
     <w:lsdException w:name="No List" w:semiHidden="1" w:unhideWhenUsed="1"/>
     <w:lsdException w:name="Outline List 1" w:semiHidden="1" w:unhideWhenUsed="1"/>
@@ -366,10 +370,8 @@
     <w:lsdException w:name="Table Subtle 2" w:semiHidden="1" w:unhideWhenUsed="1"/>
     <w:lsdException w:name="Table Web 1" w:semiHidden="1" w:unhideWhenUsed="1"/>
     <w:lsdException w:name="Table Web 2" w:semiHidden="1" w:unhideWhenUsed="1"/>
-    <w:lsdException w:name="Table Web 3" w:semiHidden="1" w:unhideWhenUsed="1"/>
     <w:lsdException w:name="Balloon Text" w:semiHidden="1" w:unhideWhenUsed="1"/>
     <w:lsdException w:name="Table Grid" w:uiPriority="39"/>
-    <w:lsdException w:name="Table Theme" w:semiHidden="1" w:unhideWhenUsed="1"/>
     <w:lsdException w:name="Placeholder Text" w:semiHidden="1"/>
     <w:lsdException w:name="No Spacing" w:uiPriority="1" w:qFormat="1"/>
     <w:lsdException w:name="Light Shading" w:uiPriority="60"/>
@@ -589,6 +591,7 @@
     <w:lsdException w:name="Smart Hyperlink" w:semiHidden="1" w:unhideWhenUsed="1"/>
     <w:lsdException w:name="Hashtag" w:semiHidden="1" w:unhideWhenUsed="1"/>
     <w:lsdException w:name="Unresolved Mention" w:semiHidden="1" w:unhideWhenUsed="1"/>
+    <w:lsdException w:name="Smart Link" w:semiHidden="1" w:unhideWhenUsed="1"/>
   </w:latentStyles>
   <w:style w:type="paragraph" w:default="1" w:styleId="Normal">
     <w:name w:val="Normal"/>

</xml_diff>